<commit_message>
Retour a la version 4
</commit_message>
<xml_diff>
--- a/Dossier/Etude d'Opportunité.docx
+++ b/Dossier/Etude d'Opportunité.docx
@@ -1,6 +1,6 @@
 
 <file path=word/document.xml><?xml version="1.0" encoding="utf-8"?>
-<w:document xmlns:wpc="http://schemas.microsoft.com/office/word/2010/wordprocessingCanvas" xmlns:mo="http://schemas.microsoft.com/office/mac/office/2008/main" xmlns:mc="http://schemas.openxmlformats.org/markup-compatibility/2006" xmlns:mv="urn:schemas-microsoft-com:mac:vml" xmlns:o="urn:schemas-microsoft-com:office:office" xmlns:r="http://schemas.openxmlformats.org/officeDocument/2006/relationships" xmlns:m="http://schemas.openxmlformats.org/officeDocument/2006/math" xmlns:v="urn:schemas-microsoft-com:vml" xmlns:wp14="http://schemas.microsoft.com/office/word/2010/wordprocessingDrawing" xmlns:wp="http://schemas.openxmlformats.org/drawingml/2006/wordprocessingDrawing" xmlns:w10="urn:schemas-microsoft-com:office:word" xmlns:w="http://schemas.openxmlformats.org/wordprocessingml/2006/main" xmlns:w14="http://schemas.microsoft.com/office/word/2010/wordml" xmlns:w15="http://schemas.microsoft.com/office/word/2012/wordml" xmlns:wpg="http://schemas.microsoft.com/office/word/2010/wordprocessingGroup" xmlns:wpi="http://schemas.microsoft.com/office/word/2010/wordprocessingInk" xmlns:wne="http://schemas.microsoft.com/office/word/2006/wordml" xmlns:wps="http://schemas.microsoft.com/office/word/2010/wordprocessingShape" mc:Ignorable="w14 w15 wp14">
+<w:document xmlns:wpc="http://schemas.microsoft.com/office/word/2010/wordprocessingCanvas" xmlns:mc="http://schemas.openxmlformats.org/markup-compatibility/2006" xmlns:o="urn:schemas-microsoft-com:office:office" xmlns:r="http://schemas.openxmlformats.org/officeDocument/2006/relationships" xmlns:m="http://schemas.openxmlformats.org/officeDocument/2006/math" xmlns:v="urn:schemas-microsoft-com:vml" xmlns:wp14="http://schemas.microsoft.com/office/word/2010/wordprocessingDrawing" xmlns:wp="http://schemas.openxmlformats.org/drawingml/2006/wordprocessingDrawing" xmlns:w10="urn:schemas-microsoft-com:office:word" xmlns:w="http://schemas.openxmlformats.org/wordprocessingml/2006/main" xmlns:w14="http://schemas.microsoft.com/office/word/2010/wordml" xmlns:w15="http://schemas.microsoft.com/office/word/2012/wordml" xmlns:wpg="http://schemas.microsoft.com/office/word/2010/wordprocessingGroup" xmlns:wpi="http://schemas.microsoft.com/office/word/2010/wordprocessingInk" xmlns:wne="http://schemas.microsoft.com/office/word/2006/wordml" xmlns:wps="http://schemas.microsoft.com/office/word/2010/wordprocessingShape" mc:Ignorable="w14 w15 wp14">
   <w:body>
     <w:p>
       <w:pPr>
@@ -80,7 +80,7 @@
       <w:r>
         <w:rPr>
           <w:noProof/>
-          <w:lang w:val="fr-FR" w:eastAsia="fr-FR"/>
+          <w:lang w:eastAsia="fr-CH"/>
         </w:rPr>
         <mc:AlternateContent>
           <mc:Choice Requires="wpg">
@@ -188,7 +188,7 @@
               </wp:inline>
             </w:drawing>
           </mc:Choice>
-          <mc:Fallback>
+          <mc:Fallback xmlns:mv="urn:schemas-microsoft-com:mac:vml" xmlns:mo="http://schemas.microsoft.com/office/mac/office/2008/main">
             <w:pict>
               <v:group w14:anchorId="6CBC925A" id="Groupe 5" o:spid="_x0000_s1026" style="width:328.2pt;height:136.5pt;mso-position-horizontal-relative:char;mso-position-vertical-relative:line" coordsize="41681,17335" o:gfxdata="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">
                 <v:shapetype id="_x0000_t75" coordsize="21600,21600" o:spt="75" o:preferrelative="t" path="m@4@5l@4@11@9@11@9@5xe" filled="f" stroked="f">
@@ -245,12 +245,20 @@
         </w:tabs>
         <w:spacing w:before="120" w:after="0" w:line="240" w:lineRule="auto"/>
         <w:rPr>
+          <w:sz w:val="28"/>
+          <w:szCs w:val="28"/>
+          <w:lang w:val="fr-CH"/>
+        </w:rPr>
+      </w:pPr>
+      <w:r>
+        <w:rPr>
           <w:b/>
           <w:sz w:val="28"/>
           <w:szCs w:val="28"/>
           <w:lang w:val="fr-CH"/>
         </w:rPr>
-      </w:pPr>
+        <w:t>Mandant</w:t>
+      </w:r>
       <w:r>
         <w:rPr>
           <w:b/>
@@ -258,7 +266,7 @@
           <w:szCs w:val="28"/>
           <w:lang w:val="fr-CH"/>
         </w:rPr>
-        <w:t>Mandant</w:t>
+        <w:tab/>
       </w:r>
       <w:r>
         <w:rPr>
@@ -267,7 +275,7 @@
           <w:szCs w:val="28"/>
           <w:lang w:val="fr-CH"/>
         </w:rPr>
-        <w:tab/>
+        <w:t>:</w:t>
       </w:r>
       <w:r>
         <w:rPr>
@@ -276,32 +284,15 @@
           <w:szCs w:val="28"/>
           <w:lang w:val="fr-CH"/>
         </w:rPr>
-        <w:t>:</w:t>
-      </w:r>
-      <w:r>
-        <w:rPr>
-          <w:b/>
+        <w:tab/>
+      </w:r>
+      <w:r>
+        <w:rPr>
           <w:sz w:val="28"/>
           <w:szCs w:val="28"/>
           <w:lang w:val="fr-CH"/>
         </w:rPr>
-        <w:tab/>
-      </w:r>
-      <w:r>
-        <w:rPr>
-          <w:sz w:val="28"/>
-          <w:szCs w:val="28"/>
-          <w:lang w:val="fr-CH"/>
-        </w:rPr>
         <w:t>Noctambus</w:t>
-      </w:r>
-      <w:r>
-        <w:rPr>
-          <w:sz w:val="28"/>
-          <w:szCs w:val="28"/>
-          <w:lang w:val="fr-CH"/>
-        </w:rPr>
-        <w:t xml:space="preserve"> AAAA</w:t>
       </w:r>
       <w:bookmarkStart w:id="0" w:name="_GoBack"/>
       <w:bookmarkEnd w:id="0"/>
@@ -881,9 +872,9 @@
         </w:sectPr>
       </w:pPr>
     </w:p>
-    <w:bookmarkStart w:id="1" w:name="_Toc431491041" w:displacedByCustomXml="next"/>
+    <w:bookmarkStart w:id="1" w:name="_Toc431390427" w:displacedByCustomXml="next"/>
     <w:bookmarkStart w:id="2" w:name="_Toc431388053" w:displacedByCustomXml="next"/>
-    <w:bookmarkStart w:id="3" w:name="_Toc431390427" w:displacedByCustomXml="next"/>
+    <w:bookmarkStart w:id="3" w:name="_Toc431491041" w:displacedByCustomXml="next"/>
     <w:sdt>
       <w:sdtPr>
         <w:rPr>
@@ -2423,12 +2414,12 @@
       <w:r>
         <w:rPr>
           <w:noProof/>
-          <w:lang w:val="fr-FR" w:eastAsia="fr-FR"/>
+          <w:lang w:val="fr-CH" w:eastAsia="fr-CH"/>
         </w:rPr>
         <w:drawing>
           <wp:inline distT="0" distB="0" distL="0" distR="0" wp14:anchorId="0E700DD8" wp14:editId="61A2096A">
             <wp:extent cx="4551680" cy="3706495"/>
-            <wp:effectExtent l="0" t="25400" r="0" b="52705"/>
+            <wp:effectExtent l="0" t="38100" r="0" b="65405"/>
             <wp:docPr id="1" name="Diagramme 1"/>
             <wp:cNvGraphicFramePr/>
             <a:graphic xmlns:a="http://schemas.openxmlformats.org/drawingml/2006/main">
@@ -2473,7 +2464,7 @@
           <w:noProof/>
           <w:sz w:val="16"/>
           <w:szCs w:val="16"/>
-          <w:lang w:val="fr-FR" w:eastAsia="fr-FR"/>
+          <w:lang w:val="fr-CH" w:eastAsia="fr-CH"/>
         </w:rPr>
         <w:lastRenderedPageBreak/>
         <mc:AlternateContent>
@@ -2542,7 +2533,7 @@
               </wp:anchor>
             </w:drawing>
           </mc:Choice>
-          <mc:Fallback>
+          <mc:Fallback xmlns:mv="urn:schemas-microsoft-com:mac:vml" xmlns:mo="http://schemas.microsoft.com/office/mac/office/2008/main">
             <w:pict>
               <v:shapetype w14:anchorId="7C9389D1" id="_x0000_t202" coordsize="21600,21600" o:spt="202" path="m,l,21600r21600,l21600,xe">
                 <v:stroke joinstyle="miter"/>
@@ -3474,7 +3465,7 @@
     </w:p>
     <w:p>
       <w:pPr>
-        <w:pStyle w:val="Pardeliste"/>
+        <w:pStyle w:val="Paragraphedeliste"/>
         <w:numPr>
           <w:ilvl w:val="0"/>
           <w:numId w:val="12"/>
@@ -3492,7 +3483,7 @@
     </w:p>
     <w:p>
       <w:pPr>
-        <w:pStyle w:val="Pardeliste"/>
+        <w:pStyle w:val="Paragraphedeliste"/>
         <w:numPr>
           <w:ilvl w:val="1"/>
           <w:numId w:val="12"/>
@@ -3510,7 +3501,7 @@
     </w:p>
     <w:p>
       <w:pPr>
-        <w:pStyle w:val="Pardeliste"/>
+        <w:pStyle w:val="Paragraphedeliste"/>
         <w:numPr>
           <w:ilvl w:val="0"/>
           <w:numId w:val="12"/>
@@ -3528,7 +3519,7 @@
     </w:p>
     <w:p>
       <w:pPr>
-        <w:pStyle w:val="Pardeliste"/>
+        <w:pStyle w:val="Paragraphedeliste"/>
         <w:numPr>
           <w:ilvl w:val="1"/>
           <w:numId w:val="12"/>
@@ -3546,7 +3537,7 @@
     </w:p>
     <w:p>
       <w:pPr>
-        <w:pStyle w:val="Pardeliste"/>
+        <w:pStyle w:val="Paragraphedeliste"/>
         <w:numPr>
           <w:ilvl w:val="1"/>
           <w:numId w:val="12"/>
@@ -3564,7 +3555,7 @@
     </w:p>
     <w:p>
       <w:pPr>
-        <w:pStyle w:val="Pardeliste"/>
+        <w:pStyle w:val="Paragraphedeliste"/>
         <w:numPr>
           <w:ilvl w:val="1"/>
           <w:numId w:val="12"/>
@@ -3582,7 +3573,7 @@
     </w:p>
     <w:p>
       <w:pPr>
-        <w:pStyle w:val="Pardeliste"/>
+        <w:pStyle w:val="Paragraphedeliste"/>
         <w:numPr>
           <w:ilvl w:val="1"/>
           <w:numId w:val="12"/>
@@ -3600,7 +3591,7 @@
     </w:p>
     <w:p>
       <w:pPr>
-        <w:pStyle w:val="Pardeliste"/>
+        <w:pStyle w:val="Paragraphedeliste"/>
         <w:numPr>
           <w:ilvl w:val="1"/>
           <w:numId w:val="12"/>
@@ -3618,7 +3609,7 @@
     </w:p>
     <w:p>
       <w:pPr>
-        <w:pStyle w:val="Pardeliste"/>
+        <w:pStyle w:val="Paragraphedeliste"/>
         <w:numPr>
           <w:ilvl w:val="1"/>
           <w:numId w:val="12"/>
@@ -3721,7 +3712,7 @@
     </w:p>
     <w:p>
       <w:pPr>
-        <w:pStyle w:val="Pardeliste"/>
+        <w:pStyle w:val="Paragraphedeliste"/>
         <w:numPr>
           <w:ilvl w:val="0"/>
           <w:numId w:val="13"/>
@@ -3777,7 +3768,7 @@
     </w:p>
     <w:p>
       <w:pPr>
-        <w:pStyle w:val="Pardeliste"/>
+        <w:pStyle w:val="Paragraphedeliste"/>
         <w:numPr>
           <w:ilvl w:val="0"/>
           <w:numId w:val="13"/>
@@ -3821,7 +3812,7 @@
     </w:p>
     <w:p>
       <w:pPr>
-        <w:pStyle w:val="Pardeliste"/>
+        <w:pStyle w:val="Paragraphedeliste"/>
         <w:numPr>
           <w:ilvl w:val="0"/>
           <w:numId w:val="13"/>
@@ -3878,7 +3869,7 @@
     </w:p>
     <w:p>
       <w:pPr>
-        <w:pStyle w:val="Pardeliste"/>
+        <w:pStyle w:val="Paragraphedeliste"/>
         <w:numPr>
           <w:ilvl w:val="0"/>
           <w:numId w:val="13"/>
@@ -3941,7 +3932,7 @@
     </w:p>
     <w:p>
       <w:pPr>
-        <w:pStyle w:val="Pardeliste"/>
+        <w:pStyle w:val="Paragraphedeliste"/>
         <w:numPr>
           <w:ilvl w:val="0"/>
           <w:numId w:val="13"/>
@@ -3978,7 +3969,7 @@
     </w:p>
     <w:p>
       <w:pPr>
-        <w:pStyle w:val="Pardeliste"/>
+        <w:pStyle w:val="Paragraphedeliste"/>
         <w:numPr>
           <w:ilvl w:val="0"/>
           <w:numId w:val="13"/>
@@ -4425,7 +4416,7 @@
 </file>
 
 <file path=word/endnotes.xml><?xml version="1.0" encoding="utf-8"?>
-<w:endnotes xmlns:wpc="http://schemas.microsoft.com/office/word/2010/wordprocessingCanvas" xmlns:mo="http://schemas.microsoft.com/office/mac/office/2008/main" xmlns:mc="http://schemas.openxmlformats.org/markup-compatibility/2006" xmlns:mv="urn:schemas-microsoft-com:mac:vml" xmlns:o="urn:schemas-microsoft-com:office:office" xmlns:r="http://schemas.openxmlformats.org/officeDocument/2006/relationships" xmlns:m="http://schemas.openxmlformats.org/officeDocument/2006/math" xmlns:v="urn:schemas-microsoft-com:vml" xmlns:wp14="http://schemas.microsoft.com/office/word/2010/wordprocessingDrawing" xmlns:wp="http://schemas.openxmlformats.org/drawingml/2006/wordprocessingDrawing" xmlns:w10="urn:schemas-microsoft-com:office:word" xmlns:w="http://schemas.openxmlformats.org/wordprocessingml/2006/main" xmlns:w14="http://schemas.microsoft.com/office/word/2010/wordml" xmlns:w15="http://schemas.microsoft.com/office/word/2012/wordml" xmlns:wpg="http://schemas.microsoft.com/office/word/2010/wordprocessingGroup" xmlns:wpi="http://schemas.microsoft.com/office/word/2010/wordprocessingInk" xmlns:wne="http://schemas.microsoft.com/office/word/2006/wordml" xmlns:wps="http://schemas.microsoft.com/office/word/2010/wordprocessingShape" mc:Ignorable="w14 w15 wp14">
+<w:endnotes xmlns:wpc="http://schemas.microsoft.com/office/word/2010/wordprocessingCanvas" xmlns:mc="http://schemas.openxmlformats.org/markup-compatibility/2006" xmlns:o="urn:schemas-microsoft-com:office:office" xmlns:r="http://schemas.openxmlformats.org/officeDocument/2006/relationships" xmlns:m="http://schemas.openxmlformats.org/officeDocument/2006/math" xmlns:v="urn:schemas-microsoft-com:vml" xmlns:wp14="http://schemas.microsoft.com/office/word/2010/wordprocessingDrawing" xmlns:wp="http://schemas.openxmlformats.org/drawingml/2006/wordprocessingDrawing" xmlns:w10="urn:schemas-microsoft-com:office:word" xmlns:w="http://schemas.openxmlformats.org/wordprocessingml/2006/main" xmlns:w14="http://schemas.microsoft.com/office/word/2010/wordml" xmlns:w15="http://schemas.microsoft.com/office/word/2012/wordml" xmlns:wpg="http://schemas.microsoft.com/office/word/2010/wordprocessingGroup" xmlns:wpi="http://schemas.microsoft.com/office/word/2010/wordprocessingInk" xmlns:wne="http://schemas.microsoft.com/office/word/2006/wordml" xmlns:wps="http://schemas.microsoft.com/office/word/2010/wordprocessingShape" mc:Ignorable="w14 w15 wp14">
   <w:endnote w:type="separator" w:id="-1">
     <w:p>
       <w:pPr>
@@ -4450,7 +4441,7 @@
 </file>
 
 <file path=word/footer1.xml><?xml version="1.0" encoding="utf-8"?>
-<w:ftr xmlns:wpc="http://schemas.microsoft.com/office/word/2010/wordprocessingCanvas" xmlns:mo="http://schemas.microsoft.com/office/mac/office/2008/main" xmlns:mc="http://schemas.openxmlformats.org/markup-compatibility/2006" xmlns:mv="urn:schemas-microsoft-com:mac:vml" xmlns:o="urn:schemas-microsoft-com:office:office" xmlns:r="http://schemas.openxmlformats.org/officeDocument/2006/relationships" xmlns:m="http://schemas.openxmlformats.org/officeDocument/2006/math" xmlns:v="urn:schemas-microsoft-com:vml" xmlns:wp14="http://schemas.microsoft.com/office/word/2010/wordprocessingDrawing" xmlns:wp="http://schemas.openxmlformats.org/drawingml/2006/wordprocessingDrawing" xmlns:w10="urn:schemas-microsoft-com:office:word" xmlns:w="http://schemas.openxmlformats.org/wordprocessingml/2006/main" xmlns:w14="http://schemas.microsoft.com/office/word/2010/wordml" xmlns:w15="http://schemas.microsoft.com/office/word/2012/wordml" xmlns:wpg="http://schemas.microsoft.com/office/word/2010/wordprocessingGroup" xmlns:wpi="http://schemas.microsoft.com/office/word/2010/wordprocessingInk" xmlns:wne="http://schemas.microsoft.com/office/word/2006/wordml" xmlns:wps="http://schemas.microsoft.com/office/word/2010/wordprocessingShape" mc:Ignorable="w14 w15 wp14">
+<w:ftr xmlns:wpc="http://schemas.microsoft.com/office/word/2010/wordprocessingCanvas" xmlns:mc="http://schemas.openxmlformats.org/markup-compatibility/2006" xmlns:o="urn:schemas-microsoft-com:office:office" xmlns:r="http://schemas.openxmlformats.org/officeDocument/2006/relationships" xmlns:m="http://schemas.openxmlformats.org/officeDocument/2006/math" xmlns:v="urn:schemas-microsoft-com:vml" xmlns:wp14="http://schemas.microsoft.com/office/word/2010/wordprocessingDrawing" xmlns:wp="http://schemas.openxmlformats.org/drawingml/2006/wordprocessingDrawing" xmlns:w10="urn:schemas-microsoft-com:office:word" xmlns:w="http://schemas.openxmlformats.org/wordprocessingml/2006/main" xmlns:w14="http://schemas.microsoft.com/office/word/2010/wordml" xmlns:w15="http://schemas.microsoft.com/office/word/2012/wordml" xmlns:wpg="http://schemas.microsoft.com/office/word/2010/wordprocessingGroup" xmlns:wpi="http://schemas.microsoft.com/office/word/2010/wordprocessingInk" xmlns:wne="http://schemas.microsoft.com/office/word/2006/wordml" xmlns:wps="http://schemas.microsoft.com/office/word/2010/wordprocessingShape" mc:Ignorable="w14 w15 wp14">
   <w:p>
     <w:pPr>
       <w:pStyle w:val="Pieddepage"/>
@@ -4480,7 +4471,7 @@
       <w:rPr>
         <w:noProof/>
       </w:rPr>
-      <w:t>3</w:t>
+      <w:t>7</w:t>
     </w:r>
     <w:r>
       <w:fldChar w:fldCharType="end"/>
@@ -4511,7 +4502,7 @@
 </file>
 
 <file path=word/footnotes.xml><?xml version="1.0" encoding="utf-8"?>
-<w:footnotes xmlns:wpc="http://schemas.microsoft.com/office/word/2010/wordprocessingCanvas" xmlns:mo="http://schemas.microsoft.com/office/mac/office/2008/main" xmlns:mc="http://schemas.openxmlformats.org/markup-compatibility/2006" xmlns:mv="urn:schemas-microsoft-com:mac:vml" xmlns:o="urn:schemas-microsoft-com:office:office" xmlns:r="http://schemas.openxmlformats.org/officeDocument/2006/relationships" xmlns:m="http://schemas.openxmlformats.org/officeDocument/2006/math" xmlns:v="urn:schemas-microsoft-com:vml" xmlns:wp14="http://schemas.microsoft.com/office/word/2010/wordprocessingDrawing" xmlns:wp="http://schemas.openxmlformats.org/drawingml/2006/wordprocessingDrawing" xmlns:w10="urn:schemas-microsoft-com:office:word" xmlns:w="http://schemas.openxmlformats.org/wordprocessingml/2006/main" xmlns:w14="http://schemas.microsoft.com/office/word/2010/wordml" xmlns:w15="http://schemas.microsoft.com/office/word/2012/wordml" xmlns:wpg="http://schemas.microsoft.com/office/word/2010/wordprocessingGroup" xmlns:wpi="http://schemas.microsoft.com/office/word/2010/wordprocessingInk" xmlns:wne="http://schemas.microsoft.com/office/word/2006/wordml" xmlns:wps="http://schemas.microsoft.com/office/word/2010/wordprocessingShape" mc:Ignorable="w14 w15 wp14">
+<w:footnotes xmlns:wpc="http://schemas.microsoft.com/office/word/2010/wordprocessingCanvas" xmlns:mc="http://schemas.openxmlformats.org/markup-compatibility/2006" xmlns:o="urn:schemas-microsoft-com:office:office" xmlns:r="http://schemas.openxmlformats.org/officeDocument/2006/relationships" xmlns:m="http://schemas.openxmlformats.org/officeDocument/2006/math" xmlns:v="urn:schemas-microsoft-com:vml" xmlns:wp14="http://schemas.microsoft.com/office/word/2010/wordprocessingDrawing" xmlns:wp="http://schemas.openxmlformats.org/drawingml/2006/wordprocessingDrawing" xmlns:w10="urn:schemas-microsoft-com:office:word" xmlns:w="http://schemas.openxmlformats.org/wordprocessingml/2006/main" xmlns:w14="http://schemas.microsoft.com/office/word/2010/wordml" xmlns:w15="http://schemas.microsoft.com/office/word/2012/wordml" xmlns:wpg="http://schemas.microsoft.com/office/word/2010/wordprocessingGroup" xmlns:wpi="http://schemas.microsoft.com/office/word/2010/wordprocessingInk" xmlns:wne="http://schemas.microsoft.com/office/word/2006/wordml" xmlns:wps="http://schemas.microsoft.com/office/word/2010/wordprocessingShape" mc:Ignorable="w14 w15 wp14">
   <w:footnote w:type="separator" w:id="-1">
     <w:p>
       <w:pPr>
@@ -4536,7 +4527,7 @@
 </file>
 
 <file path=word/header1.xml><?xml version="1.0" encoding="utf-8"?>
-<w:hdr xmlns:wpc="http://schemas.microsoft.com/office/word/2010/wordprocessingCanvas" xmlns:mo="http://schemas.microsoft.com/office/mac/office/2008/main" xmlns:mc="http://schemas.openxmlformats.org/markup-compatibility/2006" xmlns:mv="urn:schemas-microsoft-com:mac:vml" xmlns:o="urn:schemas-microsoft-com:office:office" xmlns:r="http://schemas.openxmlformats.org/officeDocument/2006/relationships" xmlns:m="http://schemas.openxmlformats.org/officeDocument/2006/math" xmlns:v="urn:schemas-microsoft-com:vml" xmlns:wp14="http://schemas.microsoft.com/office/word/2010/wordprocessingDrawing" xmlns:wp="http://schemas.openxmlformats.org/drawingml/2006/wordprocessingDrawing" xmlns:w10="urn:schemas-microsoft-com:office:word" xmlns:w="http://schemas.openxmlformats.org/wordprocessingml/2006/main" xmlns:w14="http://schemas.microsoft.com/office/word/2010/wordml" xmlns:w15="http://schemas.microsoft.com/office/word/2012/wordml" xmlns:wpg="http://schemas.microsoft.com/office/word/2010/wordprocessingGroup" xmlns:wpi="http://schemas.microsoft.com/office/word/2010/wordprocessingInk" xmlns:wne="http://schemas.microsoft.com/office/word/2006/wordml" xmlns:wps="http://schemas.microsoft.com/office/word/2010/wordprocessingShape" mc:Ignorable="w14 w15 wp14">
+<w:hdr xmlns:wpc="http://schemas.microsoft.com/office/word/2010/wordprocessingCanvas" xmlns:mc="http://schemas.openxmlformats.org/markup-compatibility/2006" xmlns:o="urn:schemas-microsoft-com:office:office" xmlns:r="http://schemas.openxmlformats.org/officeDocument/2006/relationships" xmlns:m="http://schemas.openxmlformats.org/officeDocument/2006/math" xmlns:v="urn:schemas-microsoft-com:vml" xmlns:wp14="http://schemas.microsoft.com/office/word/2010/wordprocessingDrawing" xmlns:wp="http://schemas.openxmlformats.org/drawingml/2006/wordprocessingDrawing" xmlns:w10="urn:schemas-microsoft-com:office:word" xmlns:w="http://schemas.openxmlformats.org/wordprocessingml/2006/main" xmlns:w14="http://schemas.microsoft.com/office/word/2010/wordml" xmlns:w15="http://schemas.microsoft.com/office/word/2012/wordml" xmlns:wpg="http://schemas.microsoft.com/office/word/2010/wordprocessingGroup" xmlns:wpi="http://schemas.microsoft.com/office/word/2010/wordprocessingInk" xmlns:wne="http://schemas.microsoft.com/office/word/2006/wordml" xmlns:wps="http://schemas.microsoft.com/office/word/2010/wordprocessingShape" mc:Ignorable="w14 w15 wp14">
   <w:p>
     <w:pPr>
       <w:pStyle w:val="En-tte"/>
@@ -4550,7 +4541,7 @@
         <w:noProof/>
         <w:sz w:val="20"/>
         <w:szCs w:val="20"/>
-        <w:lang w:eastAsia="fr-FR"/>
+        <w:lang w:val="fr-CH" w:eastAsia="fr-CH"/>
       </w:rPr>
       <mc:AlternateContent>
         <mc:Choice Requires="wpg">
@@ -5835,7 +5826,7 @@
             </wp:anchor>
           </w:drawing>
         </mc:Choice>
-        <mc:Fallback>
+        <mc:Fallback xmlns:mv="urn:schemas-microsoft-com:mac:vml" xmlns:mo="http://schemas.microsoft.com/office/mac/office/2008/main">
           <w:pict>
             <v:group w14:anchorId="08AF4537" id="Group 29" o:spid="_x0000_s1026" style="position:absolute;margin-left:-1.15pt;margin-top:-7.5pt;width:597.2pt;height:863.4pt;z-index:251662336;mso-position-horizontal-relative:page;mso-position-vertical-relative:page;mso-width-relative:margin;mso-height-relative:margin" coordorigin="3" coordsize="75853,109639" o:gfxdata="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">
               <v:group id="Group 18" o:spid="_x0000_s1027" style="position:absolute;left:3;top:543;width:75854;height:109096" coordorigin="3,543" coordsize="75863,109098" o:gfxdata="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">
@@ -5869,7 +5860,7 @@
 </file>
 
 <file path=word/header2.xml><?xml version="1.0" encoding="utf-8"?>
-<w:hdr xmlns:wpc="http://schemas.microsoft.com/office/word/2010/wordprocessingCanvas" xmlns:mo="http://schemas.microsoft.com/office/mac/office/2008/main" xmlns:mc="http://schemas.openxmlformats.org/markup-compatibility/2006" xmlns:mv="urn:schemas-microsoft-com:mac:vml" xmlns:o="urn:schemas-microsoft-com:office:office" xmlns:r="http://schemas.openxmlformats.org/officeDocument/2006/relationships" xmlns:m="http://schemas.openxmlformats.org/officeDocument/2006/math" xmlns:v="urn:schemas-microsoft-com:vml" xmlns:wp14="http://schemas.microsoft.com/office/word/2010/wordprocessingDrawing" xmlns:wp="http://schemas.openxmlformats.org/drawingml/2006/wordprocessingDrawing" xmlns:w10="urn:schemas-microsoft-com:office:word" xmlns:w="http://schemas.openxmlformats.org/wordprocessingml/2006/main" xmlns:w14="http://schemas.microsoft.com/office/word/2010/wordml" xmlns:w15="http://schemas.microsoft.com/office/word/2012/wordml" xmlns:wpg="http://schemas.microsoft.com/office/word/2010/wordprocessingGroup" xmlns:wpi="http://schemas.microsoft.com/office/word/2010/wordprocessingInk" xmlns:wne="http://schemas.microsoft.com/office/word/2006/wordml" xmlns:wps="http://schemas.microsoft.com/office/word/2010/wordprocessingShape" mc:Ignorable="w14 w15 wp14">
+<w:hdr xmlns:wpc="http://schemas.microsoft.com/office/word/2010/wordprocessingCanvas" xmlns:mc="http://schemas.openxmlformats.org/markup-compatibility/2006" xmlns:o="urn:schemas-microsoft-com:office:office" xmlns:r="http://schemas.openxmlformats.org/officeDocument/2006/relationships" xmlns:m="http://schemas.openxmlformats.org/officeDocument/2006/math" xmlns:v="urn:schemas-microsoft-com:vml" xmlns:wp14="http://schemas.microsoft.com/office/word/2010/wordprocessingDrawing" xmlns:wp="http://schemas.openxmlformats.org/drawingml/2006/wordprocessingDrawing" xmlns:w10="urn:schemas-microsoft-com:office:word" xmlns:w="http://schemas.openxmlformats.org/wordprocessingml/2006/main" xmlns:w14="http://schemas.microsoft.com/office/word/2010/wordml" xmlns:w15="http://schemas.microsoft.com/office/word/2012/wordml" xmlns:wpg="http://schemas.microsoft.com/office/word/2010/wordprocessingGroup" xmlns:wpi="http://schemas.microsoft.com/office/word/2010/wordprocessingInk" xmlns:wne="http://schemas.microsoft.com/office/word/2006/wordml" xmlns:wps="http://schemas.microsoft.com/office/word/2010/wordprocessingShape" mc:Ignorable="w14 w15 wp14">
   <w:p>
     <w:pPr>
       <w:pStyle w:val="En-tte"/>
@@ -5916,7 +5907,7 @@
 </file>
 
 <file path=word/header3.xml><?xml version="1.0" encoding="utf-8"?>
-<w:hdr xmlns:wpc="http://schemas.microsoft.com/office/word/2010/wordprocessingCanvas" xmlns:mo="http://schemas.microsoft.com/office/mac/office/2008/main" xmlns:mc="http://schemas.openxmlformats.org/markup-compatibility/2006" xmlns:mv="urn:schemas-microsoft-com:mac:vml" xmlns:o="urn:schemas-microsoft-com:office:office" xmlns:r="http://schemas.openxmlformats.org/officeDocument/2006/relationships" xmlns:m="http://schemas.openxmlformats.org/officeDocument/2006/math" xmlns:v="urn:schemas-microsoft-com:vml" xmlns:wp14="http://schemas.microsoft.com/office/word/2010/wordprocessingDrawing" xmlns:wp="http://schemas.openxmlformats.org/drawingml/2006/wordprocessingDrawing" xmlns:w10="urn:schemas-microsoft-com:office:word" xmlns:w="http://schemas.openxmlformats.org/wordprocessingml/2006/main" xmlns:w14="http://schemas.microsoft.com/office/word/2010/wordml" xmlns:w15="http://schemas.microsoft.com/office/word/2012/wordml" xmlns:wpg="http://schemas.microsoft.com/office/word/2010/wordprocessingGroup" xmlns:wpi="http://schemas.microsoft.com/office/word/2010/wordprocessingInk" xmlns:wne="http://schemas.microsoft.com/office/word/2006/wordml" xmlns:wps="http://schemas.microsoft.com/office/word/2010/wordprocessingShape" mc:Ignorable="w14 w15 wp14">
+<w:hdr xmlns:wpc="http://schemas.microsoft.com/office/word/2010/wordprocessingCanvas" xmlns:mc="http://schemas.openxmlformats.org/markup-compatibility/2006" xmlns:o="urn:schemas-microsoft-com:office:office" xmlns:r="http://schemas.openxmlformats.org/officeDocument/2006/relationships" xmlns:m="http://schemas.openxmlformats.org/officeDocument/2006/math" xmlns:v="urn:schemas-microsoft-com:vml" xmlns:wp14="http://schemas.microsoft.com/office/word/2010/wordprocessingDrawing" xmlns:wp="http://schemas.openxmlformats.org/drawingml/2006/wordprocessingDrawing" xmlns:w10="urn:schemas-microsoft-com:office:word" xmlns:w="http://schemas.openxmlformats.org/wordprocessingml/2006/main" xmlns:w14="http://schemas.microsoft.com/office/word/2010/wordml" xmlns:w15="http://schemas.microsoft.com/office/word/2012/wordml" xmlns:wpg="http://schemas.microsoft.com/office/word/2010/wordprocessingGroup" xmlns:wpi="http://schemas.microsoft.com/office/word/2010/wordprocessingInk" xmlns:wne="http://schemas.microsoft.com/office/word/2006/wordml" xmlns:wps="http://schemas.microsoft.com/office/word/2010/wordprocessingShape" mc:Ignorable="w14 w15 wp14">
   <w:p>
     <w:pPr>
       <w:pStyle w:val="En-tte"/>
@@ -5926,8 +5917,8 @@
 </file>
 
 <file path=word/numbering.xml><?xml version="1.0" encoding="utf-8"?>
-<w:numbering xmlns:wpc="http://schemas.microsoft.com/office/word/2010/wordprocessingCanvas" xmlns:mo="http://schemas.microsoft.com/office/mac/office/2008/main" xmlns:mc="http://schemas.openxmlformats.org/markup-compatibility/2006" xmlns:mv="urn:schemas-microsoft-com:mac:vml" xmlns:o="urn:schemas-microsoft-com:office:office" xmlns:r="http://schemas.openxmlformats.org/officeDocument/2006/relationships" xmlns:m="http://schemas.openxmlformats.org/officeDocument/2006/math" xmlns:v="urn:schemas-microsoft-com:vml" xmlns:wp14="http://schemas.microsoft.com/office/word/2010/wordprocessingDrawing" xmlns:wp="http://schemas.openxmlformats.org/drawingml/2006/wordprocessingDrawing" xmlns:w10="urn:schemas-microsoft-com:office:word" xmlns:w="http://schemas.openxmlformats.org/wordprocessingml/2006/main" xmlns:w14="http://schemas.microsoft.com/office/word/2010/wordml" xmlns:w15="http://schemas.microsoft.com/office/word/2012/wordml" xmlns:wpg="http://schemas.microsoft.com/office/word/2010/wordprocessingGroup" xmlns:wpi="http://schemas.microsoft.com/office/word/2010/wordprocessingInk" xmlns:wne="http://schemas.microsoft.com/office/word/2006/wordml" xmlns:wps="http://schemas.microsoft.com/office/word/2010/wordprocessingShape" mc:Ignorable="w14 w15 wp14">
-  <w:abstractNum w:abstractNumId="0">
+<w:numbering xmlns:wpc="http://schemas.microsoft.com/office/word/2010/wordprocessingCanvas" xmlns:mc="http://schemas.openxmlformats.org/markup-compatibility/2006" xmlns:o="urn:schemas-microsoft-com:office:office" xmlns:r="http://schemas.openxmlformats.org/officeDocument/2006/relationships" xmlns:m="http://schemas.openxmlformats.org/officeDocument/2006/math" xmlns:v="urn:schemas-microsoft-com:vml" xmlns:wp14="http://schemas.microsoft.com/office/word/2010/wordprocessingDrawing" xmlns:wp="http://schemas.openxmlformats.org/drawingml/2006/wordprocessingDrawing" xmlns:w10="urn:schemas-microsoft-com:office:word" xmlns:w="http://schemas.openxmlformats.org/wordprocessingml/2006/main" xmlns:w14="http://schemas.microsoft.com/office/word/2010/wordml" xmlns:w15="http://schemas.microsoft.com/office/word/2012/wordml" xmlns:wpg="http://schemas.microsoft.com/office/word/2010/wordprocessingGroup" xmlns:wpi="http://schemas.microsoft.com/office/word/2010/wordprocessingInk" xmlns:wne="http://schemas.microsoft.com/office/word/2006/wordml" xmlns:wps="http://schemas.microsoft.com/office/word/2010/wordprocessingShape" mc:Ignorable="w14 w15 wp14">
+  <w:abstractNum w:abstractNumId="0" w15:restartNumberingAfterBreak="0">
     <w:nsid w:val="FFFFFF1D"/>
     <w:multiLevelType w:val="multilevel"/>
     <w:tmpl w:val="2500F870"/>
@@ -6067,7 +6058,7 @@
       </w:rPr>
     </w:lvl>
   </w:abstractNum>
-  <w:abstractNum w:abstractNumId="1">
+  <w:abstractNum w:abstractNumId="1" w15:restartNumberingAfterBreak="0">
     <w:nsid w:val="FFFFFF88"/>
     <w:multiLevelType w:val="singleLevel"/>
     <w:tmpl w:val="C5B8C7F2"/>
@@ -6085,7 +6076,7 @@
       </w:pPr>
     </w:lvl>
   </w:abstractNum>
-  <w:abstractNum w:abstractNumId="2">
+  <w:abstractNum w:abstractNumId="2" w15:restartNumberingAfterBreak="0">
     <w:nsid w:val="02C7470D"/>
     <w:multiLevelType w:val="hybridMultilevel"/>
     <w:tmpl w:val="F4AE3B3A"/>
@@ -6198,7 +6189,7 @@
       </w:rPr>
     </w:lvl>
   </w:abstractNum>
-  <w:abstractNum w:abstractNumId="3">
+  <w:abstractNum w:abstractNumId="3" w15:restartNumberingAfterBreak="0">
     <w:nsid w:val="0F7708C8"/>
     <w:multiLevelType w:val="multilevel"/>
     <w:tmpl w:val="446668EE"/>
@@ -6314,7 +6305,7 @@
       </w:rPr>
     </w:lvl>
   </w:abstractNum>
-  <w:abstractNum w:abstractNumId="4">
+  <w:abstractNum w:abstractNumId="4" w15:restartNumberingAfterBreak="0">
     <w:nsid w:val="1D0B6E33"/>
     <w:multiLevelType w:val="hybridMultilevel"/>
     <w:tmpl w:val="F4E22F56"/>
@@ -6427,7 +6418,7 @@
       </w:rPr>
     </w:lvl>
   </w:abstractNum>
-  <w:abstractNum w:abstractNumId="5">
+  <w:abstractNum w:abstractNumId="5" w15:restartNumberingAfterBreak="0">
     <w:nsid w:val="22264F12"/>
     <w:multiLevelType w:val="multilevel"/>
     <w:tmpl w:val="A5925070"/>
@@ -6540,7 +6531,7 @@
       </w:rPr>
     </w:lvl>
   </w:abstractNum>
-  <w:abstractNum w:abstractNumId="6">
+  <w:abstractNum w:abstractNumId="6" w15:restartNumberingAfterBreak="0">
     <w:nsid w:val="24297676"/>
     <w:multiLevelType w:val="hybridMultilevel"/>
     <w:tmpl w:val="CE006714"/>
@@ -6653,7 +6644,7 @@
       </w:rPr>
     </w:lvl>
   </w:abstractNum>
-  <w:abstractNum w:abstractNumId="7">
+  <w:abstractNum w:abstractNumId="7" w15:restartNumberingAfterBreak="0">
     <w:nsid w:val="24DE155A"/>
     <w:multiLevelType w:val="multilevel"/>
     <w:tmpl w:val="B7DADF1E"/>
@@ -6769,7 +6760,7 @@
       </w:rPr>
     </w:lvl>
   </w:abstractNum>
-  <w:abstractNum w:abstractNumId="8">
+  <w:abstractNum w:abstractNumId="8" w15:restartNumberingAfterBreak="0">
     <w:nsid w:val="29706C8E"/>
     <w:multiLevelType w:val="hybridMultilevel"/>
     <w:tmpl w:val="8F1A515E"/>
@@ -6882,7 +6873,7 @@
       </w:rPr>
     </w:lvl>
   </w:abstractNum>
-  <w:abstractNum w:abstractNumId="9">
+  <w:abstractNum w:abstractNumId="9" w15:restartNumberingAfterBreak="0">
     <w:nsid w:val="2A454226"/>
     <w:multiLevelType w:val="multilevel"/>
     <w:tmpl w:val="A5925070"/>
@@ -6995,7 +6986,7 @@
       </w:rPr>
     </w:lvl>
   </w:abstractNum>
-  <w:abstractNum w:abstractNumId="10">
+  <w:abstractNum w:abstractNumId="10" w15:restartNumberingAfterBreak="0">
     <w:nsid w:val="30F277F8"/>
     <w:multiLevelType w:val="hybridMultilevel"/>
     <w:tmpl w:val="B22A8774"/>
@@ -7108,7 +7099,7 @@
       </w:rPr>
     </w:lvl>
   </w:abstractNum>
-  <w:abstractNum w:abstractNumId="11">
+  <w:abstractNum w:abstractNumId="11" w15:restartNumberingAfterBreak="0">
     <w:nsid w:val="34D62EF0"/>
     <w:multiLevelType w:val="multilevel"/>
     <w:tmpl w:val="08EA71E6"/>
@@ -7342,7 +7333,7 @@
       </w:rPr>
     </w:lvl>
   </w:abstractNum>
-  <w:abstractNum w:abstractNumId="12">
+  <w:abstractNum w:abstractNumId="12" w15:restartNumberingAfterBreak="0">
     <w:nsid w:val="367F6A45"/>
     <w:multiLevelType w:val="multilevel"/>
     <w:tmpl w:val="446668EE"/>
@@ -7458,7 +7449,7 @@
       </w:rPr>
     </w:lvl>
   </w:abstractNum>
-  <w:abstractNum w:abstractNumId="13">
+  <w:abstractNum w:abstractNumId="13" w15:restartNumberingAfterBreak="0">
     <w:nsid w:val="5C277EC9"/>
     <w:multiLevelType w:val="hybridMultilevel"/>
     <w:tmpl w:val="E5D80D08"/>
@@ -7572,7 +7563,7 @@
       </w:rPr>
     </w:lvl>
   </w:abstractNum>
-  <w:abstractNum w:abstractNumId="14">
+  <w:abstractNum w:abstractNumId="14" w15:restartNumberingAfterBreak="0">
     <w:nsid w:val="5D8B690F"/>
     <w:multiLevelType w:val="hybridMultilevel"/>
     <w:tmpl w:val="5E927300"/>
@@ -7685,7 +7676,7 @@
       </w:rPr>
     </w:lvl>
   </w:abstractNum>
-  <w:abstractNum w:abstractNumId="15">
+  <w:abstractNum w:abstractNumId="15" w15:restartNumberingAfterBreak="0">
     <w:nsid w:val="72573F4B"/>
     <w:multiLevelType w:val="hybridMultilevel"/>
     <w:tmpl w:val="D1E84E60"/>
@@ -7798,7 +7789,7 @@
       </w:rPr>
     </w:lvl>
   </w:abstractNum>
-  <w:abstractNum w:abstractNumId="16">
+  <w:abstractNum w:abstractNumId="16" w15:restartNumberingAfterBreak="0">
     <w:nsid w:val="77C75BFE"/>
     <w:multiLevelType w:val="hybridMultilevel"/>
     <w:tmpl w:val="AE7C66F8"/>
@@ -7911,7 +7902,7 @@
       </w:rPr>
     </w:lvl>
   </w:abstractNum>
-  <w:abstractNum w:abstractNumId="17">
+  <w:abstractNum w:abstractNumId="17" w15:restartNumberingAfterBreak="0">
     <w:nsid w:val="78C4509D"/>
     <w:multiLevelType w:val="hybridMultilevel"/>
     <w:tmpl w:val="1428A9F4"/>
@@ -8025,7 +8016,7 @@
       </w:rPr>
     </w:lvl>
   </w:abstractNum>
-  <w:abstractNum w:abstractNumId="18">
+  <w:abstractNum w:abstractNumId="18" w15:restartNumberingAfterBreak="0">
     <w:nsid w:val="78D97430"/>
     <w:multiLevelType w:val="hybridMultilevel"/>
     <w:tmpl w:val="6AFA9116"/>
@@ -8111,7 +8102,7 @@
       </w:pPr>
     </w:lvl>
   </w:abstractNum>
-  <w:abstractNum w:abstractNumId="19">
+  <w:abstractNum w:abstractNumId="19" w15:restartNumberingAfterBreak="0">
     <w:nsid w:val="79923AC7"/>
     <w:multiLevelType w:val="hybridMultilevel"/>
     <w:tmpl w:val="0F244B56"/>
@@ -8373,7 +8364,7 @@
       </w:pPr>
     </w:pPrDefault>
   </w:docDefaults>
-  <w:latentStyles w:defLockedState="0" w:defUIPriority="99" w:defSemiHidden="0" w:defUnhideWhenUsed="0" w:defQFormat="0" w:count="380">
+  <w:latentStyles w:defLockedState="0" w:defUIPriority="99" w:defSemiHidden="0" w:defUnhideWhenUsed="0" w:defQFormat="0" w:count="371">
     <w:lsdException w:name="Normal" w:uiPriority="0" w:qFormat="1"/>
     <w:lsdException w:name="heading 1" w:uiPriority="0" w:qFormat="1"/>
     <w:lsdException w:name="heading 2" w:semiHidden="1" w:uiPriority="0" w:unhideWhenUsed="1" w:qFormat="1"/>
@@ -9359,7 +9350,7 @@
       <w:szCs w:val="28"/>
     </w:rPr>
   </w:style>
-  <w:style w:type="paragraph" w:styleId="Pardeliste">
+  <w:style w:type="paragraph" w:styleId="Paragraphedeliste">
     <w:name w:val="List Paragraph"/>
     <w:basedOn w:val="Normal"/>
     <w:uiPriority w:val="34"/>
@@ -9495,7 +9486,6 @@
     <w:tblPr>
       <w:tblStyleRowBandSize w:val="1"/>
       <w:tblStyleColBandSize w:val="1"/>
-      <w:tblInd w:w="0" w:type="dxa"/>
       <w:tblBorders>
         <w:top w:val="single" w:sz="4" w:space="0" w:color="B8CCE4" w:themeColor="accent1" w:themeTint="66"/>
         <w:left w:val="single" w:sz="4" w:space="0" w:color="B8CCE4" w:themeColor="accent1" w:themeTint="66"/>
@@ -9504,12 +9494,6 @@
         <w:insideH w:val="single" w:sz="4" w:space="0" w:color="B8CCE4" w:themeColor="accent1" w:themeTint="66"/>
         <w:insideV w:val="single" w:sz="4" w:space="0" w:color="B8CCE4" w:themeColor="accent1" w:themeTint="66"/>
       </w:tblBorders>
-      <w:tblCellMar>
-        <w:top w:w="0" w:type="dxa"/>
-        <w:left w:w="108" w:type="dxa"/>
-        <w:bottom w:w="0" w:type="dxa"/>
-        <w:right w:w="108" w:type="dxa"/>
-      </w:tblCellMar>
     </w:tblPr>
     <w:tblStylePr w:type="firstRow">
       <w:rPr>
@@ -9559,7 +9543,6 @@
     <w:tblPr>
       <w:tblStyleRowBandSize w:val="1"/>
       <w:tblStyleColBandSize w:val="1"/>
-      <w:tblInd w:w="0" w:type="dxa"/>
       <w:tblBorders>
         <w:top w:val="single" w:sz="4" w:space="0" w:color="95B3D7" w:themeColor="accent1" w:themeTint="99"/>
         <w:left w:val="single" w:sz="4" w:space="0" w:color="95B3D7" w:themeColor="accent1" w:themeTint="99"/>
@@ -9568,12 +9551,6 @@
         <w:insideH w:val="single" w:sz="4" w:space="0" w:color="95B3D7" w:themeColor="accent1" w:themeTint="99"/>
         <w:insideV w:val="single" w:sz="4" w:space="0" w:color="95B3D7" w:themeColor="accent1" w:themeTint="99"/>
       </w:tblBorders>
-      <w:tblCellMar>
-        <w:top w:w="0" w:type="dxa"/>
-        <w:left w:w="108" w:type="dxa"/>
-        <w:bottom w:w="0" w:type="dxa"/>
-        <w:right w:w="108" w:type="dxa"/>
-      </w:tblCellMar>
     </w:tblPr>
     <w:tblStylePr w:type="firstRow">
       <w:rPr>
@@ -9640,7 +9617,6 @@
       <w:spacing w:after="0" w:line="240" w:lineRule="auto"/>
     </w:pPr>
     <w:tblPr>
-      <w:tblInd w:w="0" w:type="dxa"/>
       <w:tblBorders>
         <w:top w:val="single" w:sz="4" w:space="0" w:color="auto"/>
         <w:left w:val="single" w:sz="4" w:space="0" w:color="auto"/>
@@ -9649,12 +9625,6 @@
         <w:insideH w:val="single" w:sz="4" w:space="0" w:color="auto"/>
         <w:insideV w:val="single" w:sz="4" w:space="0" w:color="auto"/>
       </w:tblBorders>
-      <w:tblCellMar>
-        <w:top w:w="0" w:type="dxa"/>
-        <w:left w:w="108" w:type="dxa"/>
-        <w:bottom w:w="0" w:type="dxa"/>
-        <w:right w:w="108" w:type="dxa"/>
-      </w:tblCellMar>
     </w:tblPr>
   </w:style>
 </w:styles>
@@ -10878,57 +10848,57 @@
     </dgm:pt>
   </dgm:ptLst>
   <dgm:cxnLst>
-    <dgm:cxn modelId="{D702F003-625D-7148-97FB-2C24569E86D4}" type="presOf" srcId="{DF6BAEBE-D3ED-429F-992E-34C4A8A8A152}" destId="{B6E0B870-209C-42D4-867E-0D3F78E05A45}" srcOrd="0" destOrd="0" presId="urn:microsoft.com/office/officeart/2008/layout/HalfCircleOrganizationChart"/>
+    <dgm:cxn modelId="{9DAE872E-D851-4419-B2CD-8B149D9BA365}" type="presOf" srcId="{01CBC027-F55B-4FE7-AD03-26D21A25B7B7}" destId="{B27EA9EF-3221-445D-93D2-96C75A17D847}" srcOrd="0" destOrd="0" presId="urn:microsoft.com/office/officeart/2008/layout/HalfCircleOrganizationChart"/>
+    <dgm:cxn modelId="{85E5F565-48F6-4681-9DE0-00B851AD41F8}" type="presOf" srcId="{7919B236-AFC7-4B0D-9C9F-090FCE6A464D}" destId="{6E05EF5F-5C48-4F1D-AA82-98DADD159E9C}" srcOrd="1" destOrd="0" presId="urn:microsoft.com/office/officeart/2008/layout/HalfCircleOrganizationChart"/>
     <dgm:cxn modelId="{5082A258-B285-4030-B821-F6D42F8ECCCF}" srcId="{8205215D-ACD2-4DDE-9B2F-7CA4F8021561}" destId="{7919B236-AFC7-4B0D-9C9F-090FCE6A464D}" srcOrd="0" destOrd="0" parTransId="{C31A0602-8C5A-4F83-B561-4845FEBD3219}" sibTransId="{48E2741B-FB53-4934-B38F-CA833F8202E9}"/>
-    <dgm:cxn modelId="{37962EDC-4B6D-2847-8E18-B215ECAB3894}" type="presOf" srcId="{01CBC027-F55B-4FE7-AD03-26D21A25B7B7}" destId="{93C460CE-8B6E-4F64-A3C6-4CD519B08657}" srcOrd="1" destOrd="0" presId="urn:microsoft.com/office/officeart/2008/layout/HalfCircleOrganizationChart"/>
-    <dgm:cxn modelId="{35390B3E-6DFC-D54C-8862-D840A67186C9}" type="presOf" srcId="{8205215D-ACD2-4DDE-9B2F-7CA4F8021561}" destId="{DE0AEA79-EA0E-491C-80DF-87605E15941E}" srcOrd="0" destOrd="0" presId="urn:microsoft.com/office/officeart/2008/layout/HalfCircleOrganizationChart"/>
-    <dgm:cxn modelId="{CC0743C5-FFE6-8241-A5EE-311774051B62}" type="presOf" srcId="{C31A0602-8C5A-4F83-B561-4845FEBD3219}" destId="{5D8FDDBF-AE3F-48B6-B16B-C7509718141C}" srcOrd="0" destOrd="0" presId="urn:microsoft.com/office/officeart/2008/layout/HalfCircleOrganizationChart"/>
-    <dgm:cxn modelId="{86936406-404F-BB42-8D63-CE4BDF97C885}" type="presOf" srcId="{F8E8ABED-C95C-4454-ADEA-51828080578E}" destId="{C6C3B24B-218D-42D7-AAD4-C4503AE4D8EC}" srcOrd="0" destOrd="0" presId="urn:microsoft.com/office/officeart/2008/layout/HalfCircleOrganizationChart"/>
-    <dgm:cxn modelId="{FA626466-D58E-704A-AC1D-F22E0034F87F}" type="presOf" srcId="{634EE8D2-32C2-4744-9A1C-2F6F3ED3A35A}" destId="{5F5D71D8-115A-4A78-8201-D4DCE9FE9D4D}" srcOrd="1" destOrd="0" presId="urn:microsoft.com/office/officeart/2008/layout/HalfCircleOrganizationChart"/>
+    <dgm:cxn modelId="{DFC3602F-84F1-4FFC-9D2E-B3F4D7791E51}" type="presOf" srcId="{634EE8D2-32C2-4744-9A1C-2F6F3ED3A35A}" destId="{5F5D71D8-115A-4A78-8201-D4DCE9FE9D4D}" srcOrd="1" destOrd="0" presId="urn:microsoft.com/office/officeart/2008/layout/HalfCircleOrganizationChart"/>
+    <dgm:cxn modelId="{65EDD1E2-A3E7-4B88-8D0A-3EC18043C1F8}" type="presOf" srcId="{8205215D-ACD2-4DDE-9B2F-7CA4F8021561}" destId="{5BC6C494-2187-46F0-A4DF-C207BCE48443}" srcOrd="1" destOrd="0" presId="urn:microsoft.com/office/officeart/2008/layout/HalfCircleOrganizationChart"/>
+    <dgm:cxn modelId="{5B2FD927-7B33-4E29-B42B-73D10A373584}" type="presOf" srcId="{7919B236-AFC7-4B0D-9C9F-090FCE6A464D}" destId="{0B95DD5E-2894-47D9-8BEF-7E28D10AAC4A}" srcOrd="0" destOrd="0" presId="urn:microsoft.com/office/officeart/2008/layout/HalfCircleOrganizationChart"/>
+    <dgm:cxn modelId="{195D4864-D1E5-400C-83A7-B31D2FA5C402}" type="presOf" srcId="{8205215D-ACD2-4DDE-9B2F-7CA4F8021561}" destId="{DE0AEA79-EA0E-491C-80DF-87605E15941E}" srcOrd="0" destOrd="0" presId="urn:microsoft.com/office/officeart/2008/layout/HalfCircleOrganizationChart"/>
+    <dgm:cxn modelId="{D24F4343-A7F9-4A5B-9F8A-3A74DB39938C}" type="presOf" srcId="{DF6BAEBE-D3ED-429F-992E-34C4A8A8A152}" destId="{B6E0B870-209C-42D4-867E-0D3F78E05A45}" srcOrd="0" destOrd="0" presId="urn:microsoft.com/office/officeart/2008/layout/HalfCircleOrganizationChart"/>
     <dgm:cxn modelId="{AE2DC318-EE6D-4279-90D8-31BBAB9B17BB}" srcId="{DF6BAEBE-D3ED-429F-992E-34C4A8A8A152}" destId="{634EE8D2-32C2-4744-9A1C-2F6F3ED3A35A}" srcOrd="0" destOrd="0" parTransId="{F42E0FBD-4CA8-460D-B8DC-6A4DD1CA9373}" sibTransId="{40E20B9A-26C0-49E6-8157-BBE212DA21E7}"/>
     <dgm:cxn modelId="{4F276F96-06FB-43F9-86B2-A58B131DE24F}" srcId="{634EE8D2-32C2-4744-9A1C-2F6F3ED3A35A}" destId="{01CBC027-F55B-4FE7-AD03-26D21A25B7B7}" srcOrd="0" destOrd="0" parTransId="{17B076B5-3A1C-4502-8E19-3193C1232BE6}" sibTransId="{AAD62236-5425-490A-A2DB-6D16D6FC755B}"/>
-    <dgm:cxn modelId="{4BCD4277-8301-C947-9A01-A847CD410562}" type="presOf" srcId="{7919B236-AFC7-4B0D-9C9F-090FCE6A464D}" destId="{0B95DD5E-2894-47D9-8BEF-7E28D10AAC4A}" srcOrd="0" destOrd="0" presId="urn:microsoft.com/office/officeart/2008/layout/HalfCircleOrganizationChart"/>
-    <dgm:cxn modelId="{4C1D8EEA-0220-CB44-A9FA-5A6D23D2A707}" type="presOf" srcId="{8205215D-ACD2-4DDE-9B2F-7CA4F8021561}" destId="{5BC6C494-2187-46F0-A4DF-C207BCE48443}" srcOrd="1" destOrd="0" presId="urn:microsoft.com/office/officeart/2008/layout/HalfCircleOrganizationChart"/>
     <dgm:cxn modelId="{D8E27FC0-17F0-494F-90CD-9402A13CA751}" srcId="{01CBC027-F55B-4FE7-AD03-26D21A25B7B7}" destId="{8205215D-ACD2-4DDE-9B2F-7CA4F8021561}" srcOrd="0" destOrd="0" parTransId="{F8E8ABED-C95C-4454-ADEA-51828080578E}" sibTransId="{A2BB0154-95AF-460B-A78F-37E434C2189B}"/>
-    <dgm:cxn modelId="{C0824E09-4E4A-0B43-AA33-881F183785A3}" type="presOf" srcId="{17B076B5-3A1C-4502-8E19-3193C1232BE6}" destId="{71E23850-7CA0-4E4A-A5C4-4D2A2D01339C}" srcOrd="0" destOrd="0" presId="urn:microsoft.com/office/officeart/2008/layout/HalfCircleOrganizationChart"/>
-    <dgm:cxn modelId="{61E85207-01D8-DC4D-8CA3-9D0B76267317}" type="presOf" srcId="{01CBC027-F55B-4FE7-AD03-26D21A25B7B7}" destId="{B27EA9EF-3221-445D-93D2-96C75A17D847}" srcOrd="0" destOrd="0" presId="urn:microsoft.com/office/officeart/2008/layout/HalfCircleOrganizationChart"/>
-    <dgm:cxn modelId="{06A3B0B1-55C4-394B-950D-91E61F66E057}" type="presOf" srcId="{7919B236-AFC7-4B0D-9C9F-090FCE6A464D}" destId="{6E05EF5F-5C48-4F1D-AA82-98DADD159E9C}" srcOrd="1" destOrd="0" presId="urn:microsoft.com/office/officeart/2008/layout/HalfCircleOrganizationChart"/>
-    <dgm:cxn modelId="{F7A514D9-C4E0-7C4C-A23F-D313543B67EE}" type="presOf" srcId="{634EE8D2-32C2-4744-9A1C-2F6F3ED3A35A}" destId="{8E0864E9-1E77-46C8-8F32-9CE0D6F0D63E}" srcOrd="0" destOrd="0" presId="urn:microsoft.com/office/officeart/2008/layout/HalfCircleOrganizationChart"/>
-    <dgm:cxn modelId="{E9414ABC-4FF2-A243-A24E-4BD2C27A52E3}" type="presParOf" srcId="{B6E0B870-209C-42D4-867E-0D3F78E05A45}" destId="{9F8F143D-C4FC-475D-BA4A-D8F927A6E73A}" srcOrd="0" destOrd="0" presId="urn:microsoft.com/office/officeart/2008/layout/HalfCircleOrganizationChart"/>
-    <dgm:cxn modelId="{9C3DB160-6C7B-B14A-B6F2-041EC333EEAD}" type="presParOf" srcId="{9F8F143D-C4FC-475D-BA4A-D8F927A6E73A}" destId="{F001DC1D-63F5-453D-B1F4-B0AF418A8382}" srcOrd="0" destOrd="0" presId="urn:microsoft.com/office/officeart/2008/layout/HalfCircleOrganizationChart"/>
-    <dgm:cxn modelId="{E1365671-8EDD-5449-A159-C3E20E92F04D}" type="presParOf" srcId="{F001DC1D-63F5-453D-B1F4-B0AF418A8382}" destId="{8E0864E9-1E77-46C8-8F32-9CE0D6F0D63E}" srcOrd="0" destOrd="0" presId="urn:microsoft.com/office/officeart/2008/layout/HalfCircleOrganizationChart"/>
-    <dgm:cxn modelId="{04D43076-7EA3-AB4B-8A61-AEF4462A45E2}" type="presParOf" srcId="{F001DC1D-63F5-453D-B1F4-B0AF418A8382}" destId="{0070800F-30EB-440A-9987-1318391B44CF}" srcOrd="1" destOrd="0" presId="urn:microsoft.com/office/officeart/2008/layout/HalfCircleOrganizationChart"/>
-    <dgm:cxn modelId="{573CDB40-6E59-D945-BD7E-CA7A38D890F3}" type="presParOf" srcId="{F001DC1D-63F5-453D-B1F4-B0AF418A8382}" destId="{E84E0E81-2BC3-418C-8C78-43FCACAFA933}" srcOrd="2" destOrd="0" presId="urn:microsoft.com/office/officeart/2008/layout/HalfCircleOrganizationChart"/>
-    <dgm:cxn modelId="{F81CF45E-F30D-0F48-A94B-1CF851D6C27D}" type="presParOf" srcId="{F001DC1D-63F5-453D-B1F4-B0AF418A8382}" destId="{5F5D71D8-115A-4A78-8201-D4DCE9FE9D4D}" srcOrd="3" destOrd="0" presId="urn:microsoft.com/office/officeart/2008/layout/HalfCircleOrganizationChart"/>
-    <dgm:cxn modelId="{D5E0BABE-86F1-F448-BD9B-DFFE7F99E2D6}" type="presParOf" srcId="{9F8F143D-C4FC-475D-BA4A-D8F927A6E73A}" destId="{673EDE69-1984-45CD-8CAC-4ADA94D25C1D}" srcOrd="1" destOrd="0" presId="urn:microsoft.com/office/officeart/2008/layout/HalfCircleOrganizationChart"/>
-    <dgm:cxn modelId="{B5F2B1E6-2027-C44E-AD14-4DCCB513D886}" type="presParOf" srcId="{673EDE69-1984-45CD-8CAC-4ADA94D25C1D}" destId="{71E23850-7CA0-4E4A-A5C4-4D2A2D01339C}" srcOrd="0" destOrd="0" presId="urn:microsoft.com/office/officeart/2008/layout/HalfCircleOrganizationChart"/>
-    <dgm:cxn modelId="{106FCB8D-4DF8-6347-9EFA-A2B4322A67D5}" type="presParOf" srcId="{673EDE69-1984-45CD-8CAC-4ADA94D25C1D}" destId="{9515C2F4-8EF7-4F53-89B0-5E4E76C1BFA3}" srcOrd="1" destOrd="0" presId="urn:microsoft.com/office/officeart/2008/layout/HalfCircleOrganizationChart"/>
-    <dgm:cxn modelId="{57FCCD2C-85EF-724E-96BA-1BC730DEDC23}" type="presParOf" srcId="{9515C2F4-8EF7-4F53-89B0-5E4E76C1BFA3}" destId="{3725215C-B6C4-496A-8876-2C77E350F410}" srcOrd="0" destOrd="0" presId="urn:microsoft.com/office/officeart/2008/layout/HalfCircleOrganizationChart"/>
-    <dgm:cxn modelId="{7E62EB6C-41F3-EE40-BDF7-9C2DC97CD6E8}" type="presParOf" srcId="{3725215C-B6C4-496A-8876-2C77E350F410}" destId="{B27EA9EF-3221-445D-93D2-96C75A17D847}" srcOrd="0" destOrd="0" presId="urn:microsoft.com/office/officeart/2008/layout/HalfCircleOrganizationChart"/>
-    <dgm:cxn modelId="{6DB8FE77-6D0D-4749-BFC5-A2B94297F897}" type="presParOf" srcId="{3725215C-B6C4-496A-8876-2C77E350F410}" destId="{B6BC850B-DE31-4344-8314-8DD82B90538A}" srcOrd="1" destOrd="0" presId="urn:microsoft.com/office/officeart/2008/layout/HalfCircleOrganizationChart"/>
-    <dgm:cxn modelId="{67A97596-7ED5-B24E-936C-1AA875ACB21F}" type="presParOf" srcId="{3725215C-B6C4-496A-8876-2C77E350F410}" destId="{A2D30424-5BB1-4CC2-B095-5766101DCA33}" srcOrd="2" destOrd="0" presId="urn:microsoft.com/office/officeart/2008/layout/HalfCircleOrganizationChart"/>
-    <dgm:cxn modelId="{33D88FDC-4E7A-4B46-8BBB-2B64C94EDADC}" type="presParOf" srcId="{3725215C-B6C4-496A-8876-2C77E350F410}" destId="{93C460CE-8B6E-4F64-A3C6-4CD519B08657}" srcOrd="3" destOrd="0" presId="urn:microsoft.com/office/officeart/2008/layout/HalfCircleOrganizationChart"/>
-    <dgm:cxn modelId="{7C0F1B79-2E20-A743-9833-4CA92338287D}" type="presParOf" srcId="{9515C2F4-8EF7-4F53-89B0-5E4E76C1BFA3}" destId="{2C70FC3D-E98B-4FE9-98A9-46F1DC63CB0A}" srcOrd="1" destOrd="0" presId="urn:microsoft.com/office/officeart/2008/layout/HalfCircleOrganizationChart"/>
-    <dgm:cxn modelId="{7CF86A20-3619-EB4D-B62C-919756D34DD9}" type="presParOf" srcId="{2C70FC3D-E98B-4FE9-98A9-46F1DC63CB0A}" destId="{C6C3B24B-218D-42D7-AAD4-C4503AE4D8EC}" srcOrd="0" destOrd="0" presId="urn:microsoft.com/office/officeart/2008/layout/HalfCircleOrganizationChart"/>
-    <dgm:cxn modelId="{3284DF5D-F26A-D64F-B1A1-222634B30759}" type="presParOf" srcId="{2C70FC3D-E98B-4FE9-98A9-46F1DC63CB0A}" destId="{AFC951A4-3B81-474C-B29C-14F78293A094}" srcOrd="1" destOrd="0" presId="urn:microsoft.com/office/officeart/2008/layout/HalfCircleOrganizationChart"/>
-    <dgm:cxn modelId="{66D7D51D-8795-3747-95E2-CB8F780B5918}" type="presParOf" srcId="{AFC951A4-3B81-474C-B29C-14F78293A094}" destId="{C7223D57-03F0-48CE-A527-D2C18EE367B5}" srcOrd="0" destOrd="0" presId="urn:microsoft.com/office/officeart/2008/layout/HalfCircleOrganizationChart"/>
-    <dgm:cxn modelId="{3CB13858-2FDC-E54C-AE92-D6C11F1D2645}" type="presParOf" srcId="{C7223D57-03F0-48CE-A527-D2C18EE367B5}" destId="{DE0AEA79-EA0E-491C-80DF-87605E15941E}" srcOrd="0" destOrd="0" presId="urn:microsoft.com/office/officeart/2008/layout/HalfCircleOrganizationChart"/>
-    <dgm:cxn modelId="{AC580938-F75B-E648-83D1-55460EC2DFD9}" type="presParOf" srcId="{C7223D57-03F0-48CE-A527-D2C18EE367B5}" destId="{5EE7E857-A2BC-4371-9D9A-93E49164C1EA}" srcOrd="1" destOrd="0" presId="urn:microsoft.com/office/officeart/2008/layout/HalfCircleOrganizationChart"/>
-    <dgm:cxn modelId="{99089F01-5476-D244-8B64-68E059BA29EE}" type="presParOf" srcId="{C7223D57-03F0-48CE-A527-D2C18EE367B5}" destId="{385DF46D-D4CD-4F58-8D34-952201F1200A}" srcOrd="2" destOrd="0" presId="urn:microsoft.com/office/officeart/2008/layout/HalfCircleOrganizationChart"/>
-    <dgm:cxn modelId="{035F9B9C-ECAB-E545-8232-423E98AFEE06}" type="presParOf" srcId="{C7223D57-03F0-48CE-A527-D2C18EE367B5}" destId="{5BC6C494-2187-46F0-A4DF-C207BCE48443}" srcOrd="3" destOrd="0" presId="urn:microsoft.com/office/officeart/2008/layout/HalfCircleOrganizationChart"/>
-    <dgm:cxn modelId="{3170DD8E-10DF-9D48-9E36-11F2BCC57C0D}" type="presParOf" srcId="{AFC951A4-3B81-474C-B29C-14F78293A094}" destId="{50EC0437-C571-4398-A81B-1667EA2FDB70}" srcOrd="1" destOrd="0" presId="urn:microsoft.com/office/officeart/2008/layout/HalfCircleOrganizationChart"/>
-    <dgm:cxn modelId="{A2DF34B7-DD00-5D4D-B78A-BD2F57FF3FF1}" type="presParOf" srcId="{AFC951A4-3B81-474C-B29C-14F78293A094}" destId="{5DCF3C10-9E2B-4526-9209-7907F0777500}" srcOrd="2" destOrd="0" presId="urn:microsoft.com/office/officeart/2008/layout/HalfCircleOrganizationChart"/>
-    <dgm:cxn modelId="{97A05EC5-4130-1649-AF1C-A39A3C7D9CD1}" type="presParOf" srcId="{5DCF3C10-9E2B-4526-9209-7907F0777500}" destId="{5D8FDDBF-AE3F-48B6-B16B-C7509718141C}" srcOrd="0" destOrd="0" presId="urn:microsoft.com/office/officeart/2008/layout/HalfCircleOrganizationChart"/>
-    <dgm:cxn modelId="{9CBB0D84-6104-E94C-9CAD-B6733034769B}" type="presParOf" srcId="{5DCF3C10-9E2B-4526-9209-7907F0777500}" destId="{81C1687B-2961-4983-AB18-46664C30460E}" srcOrd="1" destOrd="0" presId="urn:microsoft.com/office/officeart/2008/layout/HalfCircleOrganizationChart"/>
-    <dgm:cxn modelId="{4B18E482-3F72-BA4D-B4E9-9682DA10D601}" type="presParOf" srcId="{81C1687B-2961-4983-AB18-46664C30460E}" destId="{4AFD33F0-B860-4E7D-BF8C-1DE3E4A9ED40}" srcOrd="0" destOrd="0" presId="urn:microsoft.com/office/officeart/2008/layout/HalfCircleOrganizationChart"/>
-    <dgm:cxn modelId="{6A2C43BD-75A8-1741-9556-1AF7352B467E}" type="presParOf" srcId="{4AFD33F0-B860-4E7D-BF8C-1DE3E4A9ED40}" destId="{0B95DD5E-2894-47D9-8BEF-7E28D10AAC4A}" srcOrd="0" destOrd="0" presId="urn:microsoft.com/office/officeart/2008/layout/HalfCircleOrganizationChart"/>
-    <dgm:cxn modelId="{B260AB61-CB12-5446-9F6D-151A87619015}" type="presParOf" srcId="{4AFD33F0-B860-4E7D-BF8C-1DE3E4A9ED40}" destId="{189BAB85-3642-4811-943E-6A00024C65F0}" srcOrd="1" destOrd="0" presId="urn:microsoft.com/office/officeart/2008/layout/HalfCircleOrganizationChart"/>
-    <dgm:cxn modelId="{2BF999C5-C980-DC46-8607-33EC939850A8}" type="presParOf" srcId="{4AFD33F0-B860-4E7D-BF8C-1DE3E4A9ED40}" destId="{A83DB71F-7C08-4A43-8E72-4F1B264AF893}" srcOrd="2" destOrd="0" presId="urn:microsoft.com/office/officeart/2008/layout/HalfCircleOrganizationChart"/>
-    <dgm:cxn modelId="{820E1BA3-CDD5-BA40-8982-D965180DA312}" type="presParOf" srcId="{4AFD33F0-B860-4E7D-BF8C-1DE3E4A9ED40}" destId="{6E05EF5F-5C48-4F1D-AA82-98DADD159E9C}" srcOrd="3" destOrd="0" presId="urn:microsoft.com/office/officeart/2008/layout/HalfCircleOrganizationChart"/>
-    <dgm:cxn modelId="{16841ED2-573F-894A-A287-101A95EBE643}" type="presParOf" srcId="{81C1687B-2961-4983-AB18-46664C30460E}" destId="{410F2E2F-F16D-4EFF-9E9A-D77ADBD581A9}" srcOrd="1" destOrd="0" presId="urn:microsoft.com/office/officeart/2008/layout/HalfCircleOrganizationChart"/>
-    <dgm:cxn modelId="{76415835-2CAE-4E46-B8ED-5D70FEFF755D}" type="presParOf" srcId="{81C1687B-2961-4983-AB18-46664C30460E}" destId="{1689D7E9-E2D2-4400-9388-EB98495A0243}" srcOrd="2" destOrd="0" presId="urn:microsoft.com/office/officeart/2008/layout/HalfCircleOrganizationChart"/>
-    <dgm:cxn modelId="{EB6C2761-3ABB-294D-BC20-22EFA4AA2B0C}" type="presParOf" srcId="{9515C2F4-8EF7-4F53-89B0-5E4E76C1BFA3}" destId="{28D78F6F-0007-4E89-8C31-7A5A1E85C628}" srcOrd="2" destOrd="0" presId="urn:microsoft.com/office/officeart/2008/layout/HalfCircleOrganizationChart"/>
-    <dgm:cxn modelId="{D82C1D40-6CC5-8B45-B014-2694A726112E}" type="presParOf" srcId="{9F8F143D-C4FC-475D-BA4A-D8F927A6E73A}" destId="{7363B853-62D2-4771-B07A-A50694AF3137}" srcOrd="2" destOrd="0" presId="urn:microsoft.com/office/officeart/2008/layout/HalfCircleOrganizationChart"/>
+    <dgm:cxn modelId="{3DD9A840-5EE2-4165-B68E-A2F5D1DA4F5B}" type="presOf" srcId="{17B076B5-3A1C-4502-8E19-3193C1232BE6}" destId="{71E23850-7CA0-4E4A-A5C4-4D2A2D01339C}" srcOrd="0" destOrd="0" presId="urn:microsoft.com/office/officeart/2008/layout/HalfCircleOrganizationChart"/>
+    <dgm:cxn modelId="{233F3D74-BDFC-4C29-B1AD-CDEDD579D081}" type="presOf" srcId="{C31A0602-8C5A-4F83-B561-4845FEBD3219}" destId="{5D8FDDBF-AE3F-48B6-B16B-C7509718141C}" srcOrd="0" destOrd="0" presId="urn:microsoft.com/office/officeart/2008/layout/HalfCircleOrganizationChart"/>
+    <dgm:cxn modelId="{DFA228B9-347B-437B-9B4F-8DC007A6E103}" type="presOf" srcId="{01CBC027-F55B-4FE7-AD03-26D21A25B7B7}" destId="{93C460CE-8B6E-4F64-A3C6-4CD519B08657}" srcOrd="1" destOrd="0" presId="urn:microsoft.com/office/officeart/2008/layout/HalfCircleOrganizationChart"/>
+    <dgm:cxn modelId="{1D7A9D8C-CEA6-4DD6-BD74-31B974EBC475}" type="presOf" srcId="{634EE8D2-32C2-4744-9A1C-2F6F3ED3A35A}" destId="{8E0864E9-1E77-46C8-8F32-9CE0D6F0D63E}" srcOrd="0" destOrd="0" presId="urn:microsoft.com/office/officeart/2008/layout/HalfCircleOrganizationChart"/>
+    <dgm:cxn modelId="{22BC6C38-C70F-483A-A530-405ABA88F1A2}" type="presOf" srcId="{F8E8ABED-C95C-4454-ADEA-51828080578E}" destId="{C6C3B24B-218D-42D7-AAD4-C4503AE4D8EC}" srcOrd="0" destOrd="0" presId="urn:microsoft.com/office/officeart/2008/layout/HalfCircleOrganizationChart"/>
+    <dgm:cxn modelId="{EBCB383C-310C-4496-956F-57D36DBA571F}" type="presParOf" srcId="{B6E0B870-209C-42D4-867E-0D3F78E05A45}" destId="{9F8F143D-C4FC-475D-BA4A-D8F927A6E73A}" srcOrd="0" destOrd="0" presId="urn:microsoft.com/office/officeart/2008/layout/HalfCircleOrganizationChart"/>
+    <dgm:cxn modelId="{1B1A3CDE-E854-4996-8867-14C5EB5833E9}" type="presParOf" srcId="{9F8F143D-C4FC-475D-BA4A-D8F927A6E73A}" destId="{F001DC1D-63F5-453D-B1F4-B0AF418A8382}" srcOrd="0" destOrd="0" presId="urn:microsoft.com/office/officeart/2008/layout/HalfCircleOrganizationChart"/>
+    <dgm:cxn modelId="{58C3B170-FFE3-4821-B8C9-C6758BD045CA}" type="presParOf" srcId="{F001DC1D-63F5-453D-B1F4-B0AF418A8382}" destId="{8E0864E9-1E77-46C8-8F32-9CE0D6F0D63E}" srcOrd="0" destOrd="0" presId="urn:microsoft.com/office/officeart/2008/layout/HalfCircleOrganizationChart"/>
+    <dgm:cxn modelId="{DF31CBD1-1830-40CD-A1D1-12099D7A2616}" type="presParOf" srcId="{F001DC1D-63F5-453D-B1F4-B0AF418A8382}" destId="{0070800F-30EB-440A-9987-1318391B44CF}" srcOrd="1" destOrd="0" presId="urn:microsoft.com/office/officeart/2008/layout/HalfCircleOrganizationChart"/>
+    <dgm:cxn modelId="{2AFCC7A4-F645-479B-9065-4BB20BC09CBE}" type="presParOf" srcId="{F001DC1D-63F5-453D-B1F4-B0AF418A8382}" destId="{E84E0E81-2BC3-418C-8C78-43FCACAFA933}" srcOrd="2" destOrd="0" presId="urn:microsoft.com/office/officeart/2008/layout/HalfCircleOrganizationChart"/>
+    <dgm:cxn modelId="{9A033070-699E-47ED-AD1E-8A847B7A4B6B}" type="presParOf" srcId="{F001DC1D-63F5-453D-B1F4-B0AF418A8382}" destId="{5F5D71D8-115A-4A78-8201-D4DCE9FE9D4D}" srcOrd="3" destOrd="0" presId="urn:microsoft.com/office/officeart/2008/layout/HalfCircleOrganizationChart"/>
+    <dgm:cxn modelId="{96775978-FAFE-4B48-B0ED-848687D0FC5C}" type="presParOf" srcId="{9F8F143D-C4FC-475D-BA4A-D8F927A6E73A}" destId="{673EDE69-1984-45CD-8CAC-4ADA94D25C1D}" srcOrd="1" destOrd="0" presId="urn:microsoft.com/office/officeart/2008/layout/HalfCircleOrganizationChart"/>
+    <dgm:cxn modelId="{28F9FD01-EBF7-4CBC-B485-A6437E50AC4A}" type="presParOf" srcId="{673EDE69-1984-45CD-8CAC-4ADA94D25C1D}" destId="{71E23850-7CA0-4E4A-A5C4-4D2A2D01339C}" srcOrd="0" destOrd="0" presId="urn:microsoft.com/office/officeart/2008/layout/HalfCircleOrganizationChart"/>
+    <dgm:cxn modelId="{048ECD24-7D20-4A51-9C76-D1F2D5875212}" type="presParOf" srcId="{673EDE69-1984-45CD-8CAC-4ADA94D25C1D}" destId="{9515C2F4-8EF7-4F53-89B0-5E4E76C1BFA3}" srcOrd="1" destOrd="0" presId="urn:microsoft.com/office/officeart/2008/layout/HalfCircleOrganizationChart"/>
+    <dgm:cxn modelId="{23C277E5-A0FA-43E5-9FCD-BB6D4F9A4269}" type="presParOf" srcId="{9515C2F4-8EF7-4F53-89B0-5E4E76C1BFA3}" destId="{3725215C-B6C4-496A-8876-2C77E350F410}" srcOrd="0" destOrd="0" presId="urn:microsoft.com/office/officeart/2008/layout/HalfCircleOrganizationChart"/>
+    <dgm:cxn modelId="{5ACB4D60-3581-4DDE-A492-6704CFFCC254}" type="presParOf" srcId="{3725215C-B6C4-496A-8876-2C77E350F410}" destId="{B27EA9EF-3221-445D-93D2-96C75A17D847}" srcOrd="0" destOrd="0" presId="urn:microsoft.com/office/officeart/2008/layout/HalfCircleOrganizationChart"/>
+    <dgm:cxn modelId="{27231FCF-C909-4B50-99D7-6F37A6AC0E6D}" type="presParOf" srcId="{3725215C-B6C4-496A-8876-2C77E350F410}" destId="{B6BC850B-DE31-4344-8314-8DD82B90538A}" srcOrd="1" destOrd="0" presId="urn:microsoft.com/office/officeart/2008/layout/HalfCircleOrganizationChart"/>
+    <dgm:cxn modelId="{BCDD7CC2-A893-48A4-9932-6BD5E335E9BD}" type="presParOf" srcId="{3725215C-B6C4-496A-8876-2C77E350F410}" destId="{A2D30424-5BB1-4CC2-B095-5766101DCA33}" srcOrd="2" destOrd="0" presId="urn:microsoft.com/office/officeart/2008/layout/HalfCircleOrganizationChart"/>
+    <dgm:cxn modelId="{5EAD6351-C829-40E5-9011-34F082068C7C}" type="presParOf" srcId="{3725215C-B6C4-496A-8876-2C77E350F410}" destId="{93C460CE-8B6E-4F64-A3C6-4CD519B08657}" srcOrd="3" destOrd="0" presId="urn:microsoft.com/office/officeart/2008/layout/HalfCircleOrganizationChart"/>
+    <dgm:cxn modelId="{0383D481-2C88-4636-8628-DA5E229638A6}" type="presParOf" srcId="{9515C2F4-8EF7-4F53-89B0-5E4E76C1BFA3}" destId="{2C70FC3D-E98B-4FE9-98A9-46F1DC63CB0A}" srcOrd="1" destOrd="0" presId="urn:microsoft.com/office/officeart/2008/layout/HalfCircleOrganizationChart"/>
+    <dgm:cxn modelId="{C2B8FF64-3589-4939-8289-8D153946715E}" type="presParOf" srcId="{2C70FC3D-E98B-4FE9-98A9-46F1DC63CB0A}" destId="{C6C3B24B-218D-42D7-AAD4-C4503AE4D8EC}" srcOrd="0" destOrd="0" presId="urn:microsoft.com/office/officeart/2008/layout/HalfCircleOrganizationChart"/>
+    <dgm:cxn modelId="{B109E1CA-ACD3-4172-AFF0-4D79B6C28E61}" type="presParOf" srcId="{2C70FC3D-E98B-4FE9-98A9-46F1DC63CB0A}" destId="{AFC951A4-3B81-474C-B29C-14F78293A094}" srcOrd="1" destOrd="0" presId="urn:microsoft.com/office/officeart/2008/layout/HalfCircleOrganizationChart"/>
+    <dgm:cxn modelId="{DDCC92C6-2706-4693-A86D-849F1AE6AD3C}" type="presParOf" srcId="{AFC951A4-3B81-474C-B29C-14F78293A094}" destId="{C7223D57-03F0-48CE-A527-D2C18EE367B5}" srcOrd="0" destOrd="0" presId="urn:microsoft.com/office/officeart/2008/layout/HalfCircleOrganizationChart"/>
+    <dgm:cxn modelId="{5BCCF116-91EF-4A6C-8D48-C877AC138A9A}" type="presParOf" srcId="{C7223D57-03F0-48CE-A527-D2C18EE367B5}" destId="{DE0AEA79-EA0E-491C-80DF-87605E15941E}" srcOrd="0" destOrd="0" presId="urn:microsoft.com/office/officeart/2008/layout/HalfCircleOrganizationChart"/>
+    <dgm:cxn modelId="{375FE2DD-CD74-4CF6-A928-FBFAA596B7C0}" type="presParOf" srcId="{C7223D57-03F0-48CE-A527-D2C18EE367B5}" destId="{5EE7E857-A2BC-4371-9D9A-93E49164C1EA}" srcOrd="1" destOrd="0" presId="urn:microsoft.com/office/officeart/2008/layout/HalfCircleOrganizationChart"/>
+    <dgm:cxn modelId="{0421D01B-541E-4F97-860A-4678139FA158}" type="presParOf" srcId="{C7223D57-03F0-48CE-A527-D2C18EE367B5}" destId="{385DF46D-D4CD-4F58-8D34-952201F1200A}" srcOrd="2" destOrd="0" presId="urn:microsoft.com/office/officeart/2008/layout/HalfCircleOrganizationChart"/>
+    <dgm:cxn modelId="{48F7EFFA-D54D-438B-BC30-9C44552F143E}" type="presParOf" srcId="{C7223D57-03F0-48CE-A527-D2C18EE367B5}" destId="{5BC6C494-2187-46F0-A4DF-C207BCE48443}" srcOrd="3" destOrd="0" presId="urn:microsoft.com/office/officeart/2008/layout/HalfCircleOrganizationChart"/>
+    <dgm:cxn modelId="{F860E658-C89E-43B8-94CB-1B1818E423DE}" type="presParOf" srcId="{AFC951A4-3B81-474C-B29C-14F78293A094}" destId="{50EC0437-C571-4398-A81B-1667EA2FDB70}" srcOrd="1" destOrd="0" presId="urn:microsoft.com/office/officeart/2008/layout/HalfCircleOrganizationChart"/>
+    <dgm:cxn modelId="{ECBEE021-27F7-4BF8-8B59-0B2B94EFC9B3}" type="presParOf" srcId="{AFC951A4-3B81-474C-B29C-14F78293A094}" destId="{5DCF3C10-9E2B-4526-9209-7907F0777500}" srcOrd="2" destOrd="0" presId="urn:microsoft.com/office/officeart/2008/layout/HalfCircleOrganizationChart"/>
+    <dgm:cxn modelId="{DAE38DBE-5E89-4B58-BAE8-DED900D3E366}" type="presParOf" srcId="{5DCF3C10-9E2B-4526-9209-7907F0777500}" destId="{5D8FDDBF-AE3F-48B6-B16B-C7509718141C}" srcOrd="0" destOrd="0" presId="urn:microsoft.com/office/officeart/2008/layout/HalfCircleOrganizationChart"/>
+    <dgm:cxn modelId="{992C0226-7129-4B05-A689-F12BFB2A0FCE}" type="presParOf" srcId="{5DCF3C10-9E2B-4526-9209-7907F0777500}" destId="{81C1687B-2961-4983-AB18-46664C30460E}" srcOrd="1" destOrd="0" presId="urn:microsoft.com/office/officeart/2008/layout/HalfCircleOrganizationChart"/>
+    <dgm:cxn modelId="{0B0D3172-747B-4F93-B33A-137806FA3D36}" type="presParOf" srcId="{81C1687B-2961-4983-AB18-46664C30460E}" destId="{4AFD33F0-B860-4E7D-BF8C-1DE3E4A9ED40}" srcOrd="0" destOrd="0" presId="urn:microsoft.com/office/officeart/2008/layout/HalfCircleOrganizationChart"/>
+    <dgm:cxn modelId="{952C7366-4829-4928-91A0-8C61297401B9}" type="presParOf" srcId="{4AFD33F0-B860-4E7D-BF8C-1DE3E4A9ED40}" destId="{0B95DD5E-2894-47D9-8BEF-7E28D10AAC4A}" srcOrd="0" destOrd="0" presId="urn:microsoft.com/office/officeart/2008/layout/HalfCircleOrganizationChart"/>
+    <dgm:cxn modelId="{E4776795-1DE2-4B1D-83FA-0FB2ECCA4898}" type="presParOf" srcId="{4AFD33F0-B860-4E7D-BF8C-1DE3E4A9ED40}" destId="{189BAB85-3642-4811-943E-6A00024C65F0}" srcOrd="1" destOrd="0" presId="urn:microsoft.com/office/officeart/2008/layout/HalfCircleOrganizationChart"/>
+    <dgm:cxn modelId="{9A6B2C5B-46D5-4059-94F5-610AD2BE24B0}" type="presParOf" srcId="{4AFD33F0-B860-4E7D-BF8C-1DE3E4A9ED40}" destId="{A83DB71F-7C08-4A43-8E72-4F1B264AF893}" srcOrd="2" destOrd="0" presId="urn:microsoft.com/office/officeart/2008/layout/HalfCircleOrganizationChart"/>
+    <dgm:cxn modelId="{3375BF86-4C97-439F-90E5-235402BFBBE1}" type="presParOf" srcId="{4AFD33F0-B860-4E7D-BF8C-1DE3E4A9ED40}" destId="{6E05EF5F-5C48-4F1D-AA82-98DADD159E9C}" srcOrd="3" destOrd="0" presId="urn:microsoft.com/office/officeart/2008/layout/HalfCircleOrganizationChart"/>
+    <dgm:cxn modelId="{C50AFFCB-E500-492A-B5B4-D229DFB8D33F}" type="presParOf" srcId="{81C1687B-2961-4983-AB18-46664C30460E}" destId="{410F2E2F-F16D-4EFF-9E9A-D77ADBD581A9}" srcOrd="1" destOrd="0" presId="urn:microsoft.com/office/officeart/2008/layout/HalfCircleOrganizationChart"/>
+    <dgm:cxn modelId="{DBF77D10-BD5B-41ED-B3B3-75814DA401D9}" type="presParOf" srcId="{81C1687B-2961-4983-AB18-46664C30460E}" destId="{1689D7E9-E2D2-4400-9388-EB98495A0243}" srcOrd="2" destOrd="0" presId="urn:microsoft.com/office/officeart/2008/layout/HalfCircleOrganizationChart"/>
+    <dgm:cxn modelId="{1819D1E0-CB86-47FD-958E-64702822D631}" type="presParOf" srcId="{9515C2F4-8EF7-4F53-89B0-5E4E76C1BFA3}" destId="{28D78F6F-0007-4E89-8C31-7A5A1E85C628}" srcOrd="2" destOrd="0" presId="urn:microsoft.com/office/officeart/2008/layout/HalfCircleOrganizationChart"/>
+    <dgm:cxn modelId="{E23ED6CA-1967-4318-AE8A-E55A937AD526}" type="presParOf" srcId="{9F8F143D-C4FC-475D-BA4A-D8F927A6E73A}" destId="{7363B853-62D2-4771-B07A-A50694AF3137}" srcOrd="2" destOrd="0" presId="urn:microsoft.com/office/officeart/2008/layout/HalfCircleOrganizationChart"/>
   </dgm:cxnLst>
   <dgm:bg/>
   <dgm:whole/>
@@ -14425,7 +14395,7 @@
 </file>
 
 <file path=customXml/itemProps1.xml><?xml version="1.0" encoding="utf-8"?>
-<ds:datastoreItem xmlns:ds="http://schemas.openxmlformats.org/officeDocument/2006/customXml" ds:itemID="{4B3904B5-145C-0546-9FCB-688D6BDD9B46}">
+<ds:datastoreItem xmlns:ds="http://schemas.openxmlformats.org/officeDocument/2006/customXml" ds:itemID="{ADC23209-E5E0-485B-8B96-261B00930B4A}">
   <ds:schemaRefs>
     <ds:schemaRef ds:uri="http://schemas.openxmlformats.org/officeDocument/2006/bibliography"/>
   </ds:schemaRefs>

</xml_diff>